<commit_message>
Added function buttons and tidied up
</commit_message>
<xml_diff>
--- a/StepNShoot-app notes.docx
+++ b/StepNShoot-app notes.docx
@@ -3,6 +3,16 @@
 <w:document xmlns:wpc="http://schemas.microsoft.com/office/word/2010/wordprocessingCanvas" xmlns:cx="http://schemas.microsoft.com/office/drawing/2014/chartex" xmlns:mc="http://schemas.openxmlformats.org/markup-compatibility/2006" xmlns:o="urn:schemas-microsoft-com:office:office" xmlns:r="http://schemas.openxmlformats.org/officeDocument/2006/relationships" xmlns:m="http://schemas.openxmlformats.org/officeDocument/2006/math" xmlns:v="urn:schemas-microsoft-com:vml" xmlns:wp14="http://schemas.microsoft.com/office/word/2010/wordprocessingDrawing" xmlns:wp="http://schemas.openxmlformats.org/drawingml/2006/wordprocessingDrawing" xmlns:w10="urn:schemas-microsoft-com:office:word" xmlns:w="http://schemas.openxmlformats.org/wordprocessingml/2006/main" xmlns:w14="http://schemas.microsoft.com/office/word/2010/wordml" xmlns:w15="http://schemas.microsoft.com/office/word/2012/wordml" xmlns:w16se="http://schemas.microsoft.com/office/word/2015/wordml/symex" xmlns:wpg="http://schemas.microsoft.com/office/word/2010/wordprocessingGroup" xmlns:wpi="http://schemas.microsoft.com/office/word/2010/wordprocessingInk" xmlns:wne="http://schemas.microsoft.com/office/word/2006/wordml" xmlns:wps="http://schemas.microsoft.com/office/word/2010/wordprocessingShape" mc:Ignorable="w14 w15 w16se wp14">
   <w:body>
     <w:p>
+      <w:pPr>
+        <w:pStyle w:val="Heading1"/>
+      </w:pPr>
+      <w:proofErr w:type="spellStart"/>
+      <w:r>
+        <w:t>StepNShoot</w:t>
+      </w:r>
+      <w:proofErr w:type="spellEnd"/>
+    </w:p>
+    <w:p>
       <w:r>
         <w:t>This application provides a means to move and expose samples automatically (remotely). Originally designed for the SEE circuit board project. The coordinates of the parts of the circuit that are to be exposed are tabulated. The</w:t>
       </w:r>
@@ -29,6 +39,11 @@
     </w:p>
     <w:p>
       <w:r>
+        <w:t>June 2025 modifications</w:t>
+      </w:r>
+    </w:p>
+    <w:p>
+      <w:r>
         <w:t xml:space="preserve"> A programmed sequence in which each coordinate is actioned</w:t>
       </w:r>
       <w:r>
@@ -54,32 +69,50 @@
         <w:t xml:space="preserve">4.5 seconds fails. Probably an </w:t>
       </w:r>
       <w:r>
-        <w:t xml:space="preserve">integer wrap around </w:t>
-      </w:r>
+        <w:t>integer wrap around in the firmware!</w:t>
+      </w:r>
+    </w:p>
+    <w:p>
+      <w:r>
+        <w:t>For the short Snap exposures could use the shutter timer, rather than the EPICS software control via AD. This would keep the x-ray exposure to a minimum but would require more complex detector triggering from the shutter signals. This has worked in the past but in the first instance let’s keep with the simple method of using the AD shutter control.</w:t>
+      </w:r>
+    </w:p>
+    <w:p>
+      <w:r>
+        <w:t xml:space="preserve">For the long exposures this will have to be done using a software timer. </w:t>
+      </w:r>
+      <w:proofErr w:type="spellStart"/>
+      <w:r>
+        <w:t>QTimer</w:t>
+      </w:r>
+      <w:proofErr w:type="spellEnd"/>
+      <w:r>
+        <w:t xml:space="preserve"> would seem to be useful.</w:t>
+      </w:r>
+    </w:p>
+    <w:p>
+      <w:r>
+        <w:t>August 2025 – modifications</w:t>
+      </w:r>
+    </w:p>
+    <w:p>
+      <w:r>
+        <w:t xml:space="preserve">A shutter state indicator which reflects the shutter status. Got using a </w:t>
+      </w:r>
+      <w:proofErr w:type="spellStart"/>
+      <w:r>
+        <w:t>camonitor</w:t>
+      </w:r>
+      <w:proofErr w:type="spellEnd"/>
+      <w:r>
+        <w:t xml:space="preserve"> on the imaging shutter.</w:t>
+      </w:r>
+    </w:p>
+    <w:p>
       <w:bookmarkStart w:id="0" w:name="_GoBack"/>
       <w:bookmarkEnd w:id="0"/>
-      <w:r>
-        <w:t>in the firmware!</w:t>
-      </w:r>
-    </w:p>
-    <w:p>
-      <w:r>
-        <w:t>For the short Snap exposures could use the shutter timer, rather than the EPICS software control via AD. This would keep the x-ray exposure to a minimum but would require more complex detector triggering from the shutter signals. This has worked in the past but in the first instance let’s keep with the simple method of using the AD shutter control.</w:t>
-      </w:r>
-    </w:p>
-    <w:p>
-      <w:r>
-        <w:t xml:space="preserve">For the long exposures this will have to be done using a software timer. </w:t>
-      </w:r>
-      <w:proofErr w:type="spellStart"/>
-      <w:r>
-        <w:t>QTimer</w:t>
-      </w:r>
-      <w:proofErr w:type="spellEnd"/>
-      <w:r>
-        <w:t xml:space="preserve"> would seem to be useful.</w:t>
-      </w:r>
-    </w:p>
+    </w:p>
+    <w:p/>
     <w:p/>
     <w:sectPr>
       <w:pgSz w:w="11906" w:h="16838"/>
@@ -485,6 +518,27 @@
     <w:name w:val="Normal"/>
     <w:qFormat/>
   </w:style>
+  <w:style w:type="paragraph" w:styleId="Heading1">
+    <w:name w:val="heading 1"/>
+    <w:basedOn w:val="Normal"/>
+    <w:next w:val="Normal"/>
+    <w:link w:val="Heading1Char"/>
+    <w:uiPriority w:val="9"/>
+    <w:qFormat/>
+    <w:rsid w:val="00EB0A96"/>
+    <w:pPr>
+      <w:keepNext/>
+      <w:keepLines/>
+      <w:spacing w:before="240" w:after="0"/>
+      <w:outlineLvl w:val="0"/>
+    </w:pPr>
+    <w:rPr>
+      <w:rFonts w:asciiTheme="majorHAnsi" w:eastAsiaTheme="majorEastAsia" w:hAnsiTheme="majorHAnsi" w:cstheme="majorBidi"/>
+      <w:color w:val="2E74B5" w:themeColor="accent1" w:themeShade="BF"/>
+      <w:sz w:val="32"/>
+      <w:szCs w:val="32"/>
+    </w:rPr>
+  </w:style>
   <w:style w:type="character" w:default="1" w:styleId="DefaultParagraphFont">
     <w:name w:val="Default Paragraph Font"/>
     <w:uiPriority w:val="1"/>
@@ -511,6 +565,19 @@
     <w:uiPriority w:val="99"/>
     <w:semiHidden/>
     <w:unhideWhenUsed/>
+  </w:style>
+  <w:style w:type="character" w:customStyle="1" w:styleId="Heading1Char">
+    <w:name w:val="Heading 1 Char"/>
+    <w:basedOn w:val="DefaultParagraphFont"/>
+    <w:link w:val="Heading1"/>
+    <w:uiPriority w:val="9"/>
+    <w:rsid w:val="00EB0A96"/>
+    <w:rPr>
+      <w:rFonts w:asciiTheme="majorHAnsi" w:eastAsiaTheme="majorEastAsia" w:hAnsiTheme="majorHAnsi" w:cstheme="majorBidi"/>
+      <w:color w:val="2E74B5" w:themeColor="accent1" w:themeShade="BF"/>
+      <w:sz w:val="32"/>
+      <w:szCs w:val="32"/>
+    </w:rPr>
   </w:style>
 </w:styles>
 </file>

</xml_diff>